<commit_message>
Add Day 2 and notes
</commit_message>
<xml_diff>
--- a/Notes of Python.docx
+++ b/Notes of Python.docx
@@ -239,18 +239,7 @@
           <w:sz w:val="28"/>
           <w:szCs w:val="28"/>
         </w:rPr>
-        <w:t xml:space="preserve">FEATURES OF </w:t>
-      </w:r>
-      <w:proofErr w:type="gramStart"/>
-      <w:r>
-        <w:rPr>
-          <w:rFonts w:ascii="Arial" w:hAnsi="Arial" w:cs="Arial"/>
-          <w:b/>
-          <w:bCs/>
-          <w:sz w:val="28"/>
-          <w:szCs w:val="28"/>
-        </w:rPr>
-        <w:t>PYTHON</w:t>
+        <w:t>FEATURES OF PYTHON</w:t>
       </w:r>
       <w:r>
         <w:rPr>
@@ -262,7 +251,6 @@
         </w:rPr>
         <w:t>:-</w:t>
       </w:r>
-      <w:proofErr w:type="gramEnd"/>
     </w:p>
     <w:p>
       <w:pPr>
@@ -514,51 +502,16 @@
           <w:u w:val="single"/>
         </w:rPr>
       </w:pPr>
-    </w:p>
-    <w:p>
-      <w:pPr>
-        <w:rPr>
-          <w:rFonts w:ascii="Arial" w:hAnsi="Arial" w:cs="Arial"/>
-          <w:b/>
-          <w:bCs/>
-          <w:sz w:val="32"/>
-          <w:szCs w:val="32"/>
-          <w:u w:val="single"/>
-        </w:rPr>
-      </w:pPr>
-    </w:p>
-    <w:p>
-      <w:pPr>
-        <w:rPr>
-          <w:rFonts w:ascii="Arial" w:hAnsi="Arial" w:cs="Arial"/>
-          <w:b/>
-          <w:bCs/>
-          <w:sz w:val="32"/>
-          <w:szCs w:val="32"/>
-          <w:u w:val="single"/>
-        </w:rPr>
-      </w:pPr>
-    </w:p>
-    <w:p>
-      <w:pPr>
-        <w:rPr>
-          <w:rFonts w:ascii="Arial" w:hAnsi="Arial" w:cs="Arial"/>
-          <w:b/>
-          <w:bCs/>
-          <w:sz w:val="32"/>
-          <w:szCs w:val="32"/>
-          <w:u w:val="single"/>
-        </w:rPr>
-      </w:pPr>
-      <w:r>
-        <w:rPr>
-          <w:rFonts w:ascii="Arial" w:hAnsi="Arial" w:cs="Arial"/>
-          <w:b/>
-          <w:bCs/>
-          <w:sz w:val="32"/>
-          <w:szCs w:val="32"/>
-          <w:u w:val="single"/>
-        </w:rPr>
+      <w:r>
+        <w:rPr>
+          <w:rFonts w:ascii="Arial" w:hAnsi="Arial" w:cs="Arial"/>
+          <w:b/>
+          <w:bCs/>
+          <w:sz w:val="32"/>
+          <w:szCs w:val="32"/>
+          <w:u w:val="single"/>
+        </w:rPr>
+        <w:lastRenderedPageBreak/>
         <w:t>Day 2</w:t>
       </w:r>
     </w:p>
@@ -613,53 +566,16 @@
           <w:u w:val="single"/>
         </w:rPr>
       </w:pPr>
-      <w:proofErr w:type="gramStart"/>
-      <w:r>
-        <w:rPr>
-          <w:rFonts w:ascii="Arial" w:hAnsi="Arial" w:cs="Arial"/>
-          <w:b/>
-          <w:bCs/>
-          <w:sz w:val="28"/>
-          <w:szCs w:val="28"/>
-          <w:u w:val="single"/>
-        </w:rPr>
-        <w:t>print(</w:t>
-      </w:r>
-      <w:proofErr w:type="gramEnd"/>
-      <w:r>
-        <w:rPr>
-          <w:rFonts w:ascii="Arial" w:hAnsi="Arial" w:cs="Arial"/>
-          <w:b/>
-          <w:bCs/>
-          <w:sz w:val="28"/>
-          <w:szCs w:val="28"/>
-          <w:u w:val="single"/>
-        </w:rPr>
-        <w:t>"hello world") # print is a function (more later) Execute this file (.</w:t>
-      </w:r>
-      <w:proofErr w:type="spellStart"/>
-      <w:r>
-        <w:rPr>
-          <w:rFonts w:ascii="Arial" w:hAnsi="Arial" w:cs="Arial"/>
-          <w:b/>
-          <w:bCs/>
-          <w:sz w:val="28"/>
-          <w:szCs w:val="28"/>
-          <w:u w:val="single"/>
-        </w:rPr>
-        <w:t>py</w:t>
-      </w:r>
-      <w:proofErr w:type="spellEnd"/>
-      <w:r>
-        <w:rPr>
-          <w:rFonts w:ascii="Arial" w:hAnsi="Arial" w:cs="Arial"/>
-          <w:b/>
-          <w:bCs/>
-          <w:sz w:val="28"/>
-          <w:szCs w:val="28"/>
-          <w:u w:val="single"/>
-        </w:rPr>
-        <w:t xml:space="preserve"> file) by typing python hello.py and you will see Hello World printed on the screen. </w:t>
+      <w:r>
+        <w:rPr>
+          <w:rFonts w:ascii="Arial" w:hAnsi="Arial" w:cs="Arial"/>
+          <w:b/>
+          <w:bCs/>
+          <w:sz w:val="28"/>
+          <w:szCs w:val="28"/>
+          <w:u w:val="single"/>
+        </w:rPr>
+        <w:t xml:space="preserve">print("hello world") # print is a function (more later) Execute this file (.py file) by typing python hello.py and you will see Hello World printed on the screen. </w:t>
       </w:r>
     </w:p>
     <w:p>
@@ -779,18 +695,7 @@
           <w:sz w:val="28"/>
           <w:szCs w:val="28"/>
         </w:rPr>
-        <w:t xml:space="preserve">There are two types of modules in </w:t>
-      </w:r>
-      <w:proofErr w:type="gramStart"/>
-      <w:r>
-        <w:rPr>
-          <w:rFonts w:ascii="Arial" w:hAnsi="Arial" w:cs="Arial"/>
-          <w:b/>
-          <w:bCs/>
-          <w:sz w:val="28"/>
-          <w:szCs w:val="28"/>
-        </w:rPr>
-        <w:t>Python</w:t>
+        <w:t>There are two types of modules in Python</w:t>
       </w:r>
       <w:r>
         <w:rPr>
@@ -802,7 +707,6 @@
         </w:rPr>
         <w:t>:-</w:t>
       </w:r>
-      <w:proofErr w:type="gramEnd"/>
     </w:p>
     <w:p>
       <w:pPr>
@@ -852,60 +756,24 @@
           <w:sz w:val="28"/>
           <w:szCs w:val="28"/>
         </w:rPr>
-        <w:t xml:space="preserve">Some examples of built in modules are </w:t>
-      </w:r>
-      <w:proofErr w:type="spellStart"/>
-      <w:r>
-        <w:rPr>
-          <w:rFonts w:ascii="Arial" w:hAnsi="Arial" w:cs="Arial"/>
-          <w:sz w:val="28"/>
-          <w:szCs w:val="28"/>
-        </w:rPr>
-        <w:t>os</w:t>
-      </w:r>
-      <w:proofErr w:type="spellEnd"/>
-      <w:r>
-        <w:rPr>
-          <w:rFonts w:ascii="Arial" w:hAnsi="Arial" w:cs="Arial"/>
-          <w:sz w:val="28"/>
-          <w:szCs w:val="28"/>
-        </w:rPr>
-        <w:t xml:space="preserve">, random etc. </w:t>
-      </w:r>
-    </w:p>
-    <w:p>
-      <w:pPr>
-        <w:rPr>
-          <w:rFonts w:ascii="Arial" w:hAnsi="Arial" w:cs="Arial"/>
-          <w:sz w:val="28"/>
-          <w:szCs w:val="28"/>
-        </w:rPr>
-      </w:pPr>
-      <w:r>
-        <w:rPr>
-          <w:rFonts w:ascii="Arial" w:hAnsi="Arial" w:cs="Arial"/>
-          <w:sz w:val="28"/>
-          <w:szCs w:val="28"/>
-        </w:rPr>
-        <w:t xml:space="preserve">Some examples of external modules are </w:t>
-      </w:r>
-      <w:proofErr w:type="spellStart"/>
-      <w:r>
-        <w:rPr>
-          <w:rFonts w:ascii="Arial" w:hAnsi="Arial" w:cs="Arial"/>
-          <w:sz w:val="28"/>
-          <w:szCs w:val="28"/>
-        </w:rPr>
-        <w:t>tensorflow</w:t>
-      </w:r>
-      <w:proofErr w:type="spellEnd"/>
-      <w:r>
-        <w:rPr>
-          <w:rFonts w:ascii="Arial" w:hAnsi="Arial" w:cs="Arial"/>
-          <w:sz w:val="28"/>
-          <w:szCs w:val="28"/>
-        </w:rPr>
-        <w:t xml:space="preserve">, flask etc. </w:t>
+        <w:t xml:space="preserve">Some examples of built in modules are os, random etc. </w:t>
+      </w:r>
+    </w:p>
+    <w:p>
+      <w:pPr>
+        <w:rPr>
+          <w:rFonts w:ascii="Arial" w:hAnsi="Arial" w:cs="Arial"/>
+          <w:sz w:val="28"/>
+          <w:szCs w:val="28"/>
+        </w:rPr>
+      </w:pPr>
+      <w:r>
+        <w:rPr>
+          <w:rFonts w:ascii="Arial" w:hAnsi="Arial" w:cs="Arial"/>
+          <w:sz w:val="28"/>
+          <w:szCs w:val="28"/>
+        </w:rPr>
+        <w:t xml:space="preserve">Some examples of external modules are tensorflow, flask etc. </w:t>
       </w:r>
     </w:p>
     <w:p>
@@ -1061,18 +929,7 @@
           <w:sz w:val="28"/>
           <w:szCs w:val="28"/>
         </w:rPr>
-        <w:t xml:space="preserve">There are two types of comments in </w:t>
-      </w:r>
-      <w:proofErr w:type="gramStart"/>
-      <w:r>
-        <w:rPr>
-          <w:rFonts w:ascii="Arial" w:hAnsi="Arial" w:cs="Arial"/>
-          <w:b/>
-          <w:bCs/>
-          <w:sz w:val="28"/>
-          <w:szCs w:val="28"/>
-        </w:rPr>
-        <w:t>python</w:t>
+        <w:t>There are two types of comments in python</w:t>
       </w:r>
       <w:r>
         <w:rPr>
@@ -1084,7 +941,6 @@
         </w:rPr>
         <w:t>:-</w:t>
       </w:r>
-      <w:proofErr w:type="gramEnd"/>
     </w:p>
     <w:p>
       <w:pPr>
@@ -1192,6 +1048,387 @@
           <w:u w:val="single"/>
         </w:rPr>
         <w:t>"""This is an amazing example of a Multiline comment!"""</w:t>
+      </w:r>
+    </w:p>
+    <w:p>
+      <w:pPr>
+        <w:pStyle w:val="ListParagraph"/>
+        <w:ind w:left="435"/>
+        <w:rPr>
+          <w:rFonts w:ascii="Arial" w:hAnsi="Arial" w:cs="Arial"/>
+          <w:b/>
+          <w:bCs/>
+          <w:sz w:val="28"/>
+          <w:szCs w:val="28"/>
+          <w:u w:val="single"/>
+        </w:rPr>
+      </w:pPr>
+    </w:p>
+    <w:p>
+      <w:pPr>
+        <w:pStyle w:val="ListParagraph"/>
+        <w:ind w:left="435"/>
+        <w:rPr>
+          <w:rFonts w:ascii="Arial" w:hAnsi="Arial" w:cs="Arial"/>
+          <w:b/>
+          <w:bCs/>
+          <w:sz w:val="32"/>
+          <w:szCs w:val="32"/>
+          <w:u w:val="single"/>
+        </w:rPr>
+      </w:pPr>
+      <w:r>
+        <w:rPr>
+          <w:rFonts w:ascii="Arial" w:hAnsi="Arial" w:cs="Arial"/>
+          <w:b/>
+          <w:bCs/>
+          <w:sz w:val="32"/>
+          <w:szCs w:val="32"/>
+          <w:u w:val="single"/>
+        </w:rPr>
+        <w:lastRenderedPageBreak/>
+        <w:t>Day 2</w:t>
+      </w:r>
+    </w:p>
+    <w:p>
+      <w:pPr>
+        <w:pStyle w:val="ListParagraph"/>
+        <w:ind w:left="435"/>
+        <w:rPr>
+          <w:rFonts w:ascii="Arial" w:hAnsi="Arial" w:cs="Arial"/>
+          <w:b/>
+          <w:bCs/>
+          <w:sz w:val="32"/>
+          <w:szCs w:val="32"/>
+          <w:u w:val="single"/>
+        </w:rPr>
+      </w:pPr>
+    </w:p>
+    <w:p>
+      <w:pPr>
+        <w:pStyle w:val="ListParagraph"/>
+        <w:ind w:left="435"/>
+        <w:rPr>
+          <w:rFonts w:ascii="Arial" w:hAnsi="Arial" w:cs="Arial"/>
+          <w:b/>
+          <w:bCs/>
+          <w:sz w:val="32"/>
+          <w:szCs w:val="32"/>
+          <w:u w:val="single"/>
+        </w:rPr>
+      </w:pPr>
+      <w:r>
+        <w:rPr>
+          <w:rFonts w:ascii="Arial" w:hAnsi="Arial" w:cs="Arial"/>
+          <w:b/>
+          <w:bCs/>
+          <w:sz w:val="32"/>
+          <w:szCs w:val="32"/>
+          <w:u w:val="single"/>
+        </w:rPr>
+        <w:t>Practice – Set of Chapter 1</w:t>
+      </w:r>
+    </w:p>
+    <w:p>
+      <w:pPr>
+        <w:pStyle w:val="ListParagraph"/>
+        <w:ind w:left="435"/>
+        <w:rPr>
+          <w:rFonts w:ascii="Arial" w:hAnsi="Arial" w:cs="Arial"/>
+          <w:sz w:val="28"/>
+          <w:szCs w:val="28"/>
+        </w:rPr>
+      </w:pPr>
+    </w:p>
+    <w:p>
+      <w:pPr>
+        <w:pStyle w:val="ListParagraph"/>
+        <w:numPr>
+          <w:ilvl w:val="0"/>
+          <w:numId w:val="4"/>
+        </w:numPr>
+        <w:spacing w:after="0" w:line="276" w:lineRule="auto"/>
+        <w:rPr>
+          <w:rFonts w:ascii="Arial" w:hAnsi="Arial" w:cs="Arial"/>
+          <w:sz w:val="28"/>
+          <w:szCs w:val="28"/>
+        </w:rPr>
+      </w:pPr>
+      <w:r>
+        <w:rPr>
+          <w:rFonts w:ascii="Arial" w:hAnsi="Arial" w:cs="Arial"/>
+          <w:sz w:val="28"/>
+          <w:szCs w:val="28"/>
+        </w:rPr>
+        <w:t xml:space="preserve">Write a program to print Twinkle </w:t>
+      </w:r>
+      <w:r>
+        <w:rPr>
+          <w:rFonts w:ascii="Arial" w:hAnsi="Arial" w:cs="Arial"/>
+          <w:sz w:val="28"/>
+          <w:szCs w:val="28"/>
+        </w:rPr>
+        <w:t>T</w:t>
+      </w:r>
+      <w:r>
+        <w:rPr>
+          <w:rFonts w:ascii="Arial" w:hAnsi="Arial" w:cs="Arial"/>
+          <w:sz w:val="28"/>
+          <w:szCs w:val="28"/>
+        </w:rPr>
+        <w:t>winkle little star poem in python.</w:t>
+      </w:r>
+    </w:p>
+    <w:p>
+      <w:pPr>
+        <w:pStyle w:val="ListParagraph"/>
+        <w:spacing w:after="0" w:line="276" w:lineRule="auto"/>
+        <w:ind w:left="795"/>
+        <w:rPr>
+          <w:rFonts w:ascii="Arial" w:hAnsi="Arial" w:cs="Arial"/>
+          <w:sz w:val="28"/>
+          <w:szCs w:val="28"/>
+        </w:rPr>
+      </w:pPr>
+    </w:p>
+    <w:p>
+      <w:pPr>
+        <w:pStyle w:val="ListParagraph"/>
+        <w:numPr>
+          <w:ilvl w:val="0"/>
+          <w:numId w:val="4"/>
+        </w:numPr>
+        <w:spacing w:after="0" w:line="276" w:lineRule="auto"/>
+        <w:rPr>
+          <w:rFonts w:ascii="Arial" w:hAnsi="Arial" w:cs="Arial"/>
+          <w:sz w:val="28"/>
+          <w:szCs w:val="28"/>
+        </w:rPr>
+      </w:pPr>
+      <w:r>
+        <w:rPr>
+          <w:rFonts w:ascii="Arial" w:hAnsi="Arial" w:cs="Arial"/>
+          <w:sz w:val="28"/>
+          <w:szCs w:val="28"/>
+        </w:rPr>
+        <w:t xml:space="preserve">Use REPL and print the table of 5 using it. </w:t>
+      </w:r>
+    </w:p>
+    <w:p>
+      <w:pPr>
+        <w:pStyle w:val="ListParagraph"/>
+        <w:spacing w:after="0" w:line="276" w:lineRule="auto"/>
+        <w:ind w:left="795"/>
+        <w:rPr>
+          <w:rFonts w:ascii="Arial" w:hAnsi="Arial" w:cs="Arial"/>
+          <w:sz w:val="28"/>
+          <w:szCs w:val="28"/>
+        </w:rPr>
+      </w:pPr>
+    </w:p>
+    <w:p>
+      <w:pPr>
+        <w:pStyle w:val="ListParagraph"/>
+        <w:numPr>
+          <w:ilvl w:val="0"/>
+          <w:numId w:val="4"/>
+        </w:numPr>
+        <w:spacing w:after="0" w:line="276" w:lineRule="auto"/>
+        <w:rPr>
+          <w:rFonts w:ascii="Arial" w:hAnsi="Arial" w:cs="Arial"/>
+          <w:sz w:val="28"/>
+          <w:szCs w:val="28"/>
+        </w:rPr>
+      </w:pPr>
+      <w:r>
+        <w:rPr>
+          <w:rFonts w:ascii="Arial" w:hAnsi="Arial" w:cs="Arial"/>
+          <w:sz w:val="28"/>
+          <w:szCs w:val="28"/>
+        </w:rPr>
+        <w:t>Install an external module and use it to perform an operation of your interest.</w:t>
+      </w:r>
+    </w:p>
+    <w:p>
+      <w:pPr>
+        <w:pStyle w:val="ListParagraph"/>
+        <w:spacing w:after="0" w:line="276" w:lineRule="auto"/>
+        <w:ind w:left="795"/>
+        <w:rPr>
+          <w:rFonts w:ascii="Arial" w:hAnsi="Arial" w:cs="Arial"/>
+          <w:sz w:val="28"/>
+          <w:szCs w:val="28"/>
+        </w:rPr>
+      </w:pPr>
+    </w:p>
+    <w:p>
+      <w:pPr>
+        <w:pStyle w:val="ListParagraph"/>
+        <w:spacing w:after="0" w:line="276" w:lineRule="auto"/>
+        <w:ind w:left="435"/>
+        <w:rPr>
+          <w:rFonts w:ascii="Arial" w:hAnsi="Arial" w:cs="Arial"/>
+          <w:sz w:val="28"/>
+          <w:szCs w:val="28"/>
+        </w:rPr>
+      </w:pPr>
+      <w:r>
+        <w:rPr>
+          <w:rFonts w:ascii="Arial" w:hAnsi="Arial" w:cs="Arial"/>
+          <w:sz w:val="28"/>
+          <w:szCs w:val="28"/>
+        </w:rPr>
+        <w:t>4. Write a python program to print the contents of a directory using the os</w:t>
+      </w:r>
+    </w:p>
+    <w:p>
+      <w:pPr>
+        <w:pStyle w:val="ListParagraph"/>
+        <w:spacing w:after="0" w:line="276" w:lineRule="auto"/>
+        <w:ind w:left="435"/>
+        <w:rPr>
+          <w:rFonts w:ascii="Arial" w:hAnsi="Arial" w:cs="Arial"/>
+          <w:sz w:val="28"/>
+          <w:szCs w:val="28"/>
+        </w:rPr>
+      </w:pPr>
+      <w:r>
+        <w:rPr>
+          <w:rFonts w:ascii="Arial" w:hAnsi="Arial" w:cs="Arial"/>
+          <w:sz w:val="28"/>
+          <w:szCs w:val="28"/>
+        </w:rPr>
+        <w:t xml:space="preserve"> </w:t>
+      </w:r>
+      <w:r>
+        <w:rPr>
+          <w:rFonts w:ascii="Arial" w:hAnsi="Arial" w:cs="Arial"/>
+          <w:sz w:val="28"/>
+          <w:szCs w:val="28"/>
+        </w:rPr>
+        <w:t xml:space="preserve"> </w:t>
+      </w:r>
+      <w:r>
+        <w:rPr>
+          <w:rFonts w:ascii="Arial" w:hAnsi="Arial" w:cs="Arial"/>
+          <w:sz w:val="28"/>
+          <w:szCs w:val="28"/>
+        </w:rPr>
+        <w:t xml:space="preserve">  </w:t>
+      </w:r>
+      <w:r>
+        <w:rPr>
+          <w:rFonts w:ascii="Arial" w:hAnsi="Arial" w:cs="Arial"/>
+          <w:sz w:val="28"/>
+          <w:szCs w:val="28"/>
+        </w:rPr>
+        <w:t xml:space="preserve">module. Search online for the function which does that. </w:t>
+      </w:r>
+    </w:p>
+    <w:p>
+      <w:pPr>
+        <w:pStyle w:val="ListParagraph"/>
+        <w:spacing w:after="0" w:line="276" w:lineRule="auto"/>
+        <w:ind w:left="435"/>
+        <w:rPr>
+          <w:rFonts w:ascii="Arial" w:hAnsi="Arial" w:cs="Arial"/>
+          <w:sz w:val="28"/>
+          <w:szCs w:val="28"/>
+        </w:rPr>
+      </w:pPr>
+    </w:p>
+    <w:p>
+      <w:pPr>
+        <w:pStyle w:val="ListParagraph"/>
+        <w:spacing w:after="0" w:line="276" w:lineRule="auto"/>
+        <w:ind w:left="435"/>
+        <w:rPr>
+          <w:rFonts w:ascii="Arial" w:hAnsi="Arial" w:cs="Arial"/>
+          <w:sz w:val="28"/>
+          <w:szCs w:val="28"/>
+        </w:rPr>
+      </w:pPr>
+      <w:r>
+        <w:rPr>
+          <w:rFonts w:ascii="Arial" w:hAnsi="Arial" w:cs="Arial"/>
+          <w:sz w:val="28"/>
+          <w:szCs w:val="28"/>
+        </w:rPr>
+        <w:t>5. Label the program written in problem 4 with comments.</w:t>
+      </w:r>
+    </w:p>
+    <w:p>
+      <w:pPr>
+        <w:pStyle w:val="ListParagraph"/>
+        <w:spacing w:after="0" w:line="276" w:lineRule="auto"/>
+        <w:ind w:left="435"/>
+        <w:rPr>
+          <w:rFonts w:ascii="Arial" w:hAnsi="Arial" w:cs="Arial"/>
+          <w:sz w:val="28"/>
+          <w:szCs w:val="28"/>
+        </w:rPr>
+      </w:pPr>
+    </w:p>
+    <w:p>
+      <w:pPr>
+        <w:spacing w:after="0" w:line="276" w:lineRule="auto"/>
+        <w:rPr>
+          <w:rFonts w:ascii="Arial" w:hAnsi="Arial" w:cs="Arial"/>
+          <w:b/>
+          <w:bCs/>
+          <w:i/>
+          <w:iCs/>
+          <w:sz w:val="40"/>
+          <w:szCs w:val="40"/>
+        </w:rPr>
+      </w:pPr>
+      <w:r>
+        <w:rPr>
+          <w:rFonts w:ascii="Arial" w:hAnsi="Arial" w:cs="Arial"/>
+          <w:b/>
+          <w:bCs/>
+          <w:i/>
+          <w:iCs/>
+          <w:sz w:val="40"/>
+          <w:szCs w:val="40"/>
+        </w:rPr>
+        <w:t xml:space="preserve"> </w:t>
+      </w:r>
+      <w:r>
+        <w:rPr>
+          <w:rFonts w:ascii="Arial" w:hAnsi="Arial" w:cs="Arial"/>
+          <w:b/>
+          <w:bCs/>
+          <w:i/>
+          <w:iCs/>
+          <w:sz w:val="40"/>
+          <w:szCs w:val="40"/>
+        </w:rPr>
+        <w:t xml:space="preserve">*In Question 4 you </w:t>
+      </w:r>
+      <w:r>
+        <w:rPr>
+          <w:rFonts w:ascii="Arial" w:hAnsi="Arial" w:cs="Arial"/>
+          <w:b/>
+          <w:bCs/>
+          <w:i/>
+          <w:iCs/>
+          <w:sz w:val="40"/>
+          <w:szCs w:val="40"/>
+        </w:rPr>
+        <w:t xml:space="preserve">can </w:t>
+      </w:r>
+      <w:r>
+        <w:rPr>
+          <w:rFonts w:ascii="Arial" w:hAnsi="Arial" w:cs="Arial"/>
+          <w:b/>
+          <w:bCs/>
+          <w:i/>
+          <w:iCs/>
+          <w:sz w:val="40"/>
+          <w:szCs w:val="40"/>
+        </w:rPr>
+        <w:t>search in online or in chat gpt*</w:t>
       </w:r>
     </w:p>
     <w:sectPr>
@@ -1216,7 +1453,7 @@
       <w:lvlText w:val=""/>
       <w:lvlJc w:val="left"/>
       <w:pPr>
-        <w:ind w:left="720" w:hanging="360"/>
+        <w:ind w:left="7657" w:hanging="360"/>
       </w:pPr>
       <w:rPr>
         <w:rFonts w:ascii="Symbol" w:hAnsi="Symbol" w:hint="default"/>
@@ -1228,7 +1465,7 @@
       <w:lvlText w:val="o"/>
       <w:lvlJc w:val="left"/>
       <w:pPr>
-        <w:ind w:left="1440" w:hanging="360"/>
+        <w:ind w:left="8377" w:hanging="360"/>
       </w:pPr>
       <w:rPr>
         <w:rFonts w:ascii="Courier New" w:hAnsi="Courier New" w:cs="Courier New" w:hint="default"/>
@@ -1240,7 +1477,7 @@
       <w:lvlText w:val=""/>
       <w:lvlJc w:val="left"/>
       <w:pPr>
-        <w:ind w:left="2160" w:hanging="360"/>
+        <w:ind w:left="9097" w:hanging="360"/>
       </w:pPr>
       <w:rPr>
         <w:rFonts w:ascii="Wingdings" w:hAnsi="Wingdings" w:hint="default"/>
@@ -1252,7 +1489,7 @@
       <w:lvlText w:val=""/>
       <w:lvlJc w:val="left"/>
       <w:pPr>
-        <w:ind w:left="2880" w:hanging="360"/>
+        <w:ind w:left="9817" w:hanging="360"/>
       </w:pPr>
       <w:rPr>
         <w:rFonts w:ascii="Symbol" w:hAnsi="Symbol" w:hint="default"/>
@@ -1264,7 +1501,7 @@
       <w:lvlText w:val="o"/>
       <w:lvlJc w:val="left"/>
       <w:pPr>
-        <w:ind w:left="3600" w:hanging="360"/>
+        <w:ind w:left="10537" w:hanging="360"/>
       </w:pPr>
       <w:rPr>
         <w:rFonts w:ascii="Courier New" w:hAnsi="Courier New" w:cs="Courier New" w:hint="default"/>
@@ -1276,7 +1513,7 @@
       <w:lvlText w:val=""/>
       <w:lvlJc w:val="left"/>
       <w:pPr>
-        <w:ind w:left="4320" w:hanging="360"/>
+        <w:ind w:left="11257" w:hanging="360"/>
       </w:pPr>
       <w:rPr>
         <w:rFonts w:ascii="Wingdings" w:hAnsi="Wingdings" w:hint="default"/>
@@ -1288,7 +1525,7 @@
       <w:lvlText w:val=""/>
       <w:lvlJc w:val="left"/>
       <w:pPr>
-        <w:ind w:left="5040" w:hanging="360"/>
+        <w:ind w:left="11977" w:hanging="360"/>
       </w:pPr>
       <w:rPr>
         <w:rFonts w:ascii="Symbol" w:hAnsi="Symbol" w:hint="default"/>
@@ -1300,7 +1537,7 @@
       <w:lvlText w:val="o"/>
       <w:lvlJc w:val="left"/>
       <w:pPr>
-        <w:ind w:left="5760" w:hanging="360"/>
+        <w:ind w:left="12697" w:hanging="360"/>
       </w:pPr>
       <w:rPr>
         <w:rFonts w:ascii="Courier New" w:hAnsi="Courier New" w:cs="Courier New" w:hint="default"/>
@@ -1312,7 +1549,7 @@
       <w:lvlText w:val=""/>
       <w:lvlJc w:val="left"/>
       <w:pPr>
-        <w:ind w:left="6480" w:hanging="360"/>
+        <w:ind w:left="13417" w:hanging="360"/>
       </w:pPr>
       <w:rPr>
         <w:rFonts w:ascii="Wingdings" w:hAnsi="Wingdings" w:hint="default"/>
@@ -1518,6 +1755,95 @@
       <w:lvlJc w:val="right"/>
       <w:pPr>
         <w:ind w:left="6195" w:hanging="180"/>
+      </w:pPr>
+    </w:lvl>
+  </w:abstractNum>
+  <w:abstractNum w:abstractNumId="3" w15:restartNumberingAfterBreak="0">
+    <w:nsid w:val="6102546E"/>
+    <w:multiLevelType w:val="hybridMultilevel"/>
+    <w:tmpl w:val="284C301A"/>
+    <w:lvl w:ilvl="0" w:tplc="668C7990">
+      <w:start w:val="1"/>
+      <w:numFmt w:val="decimal"/>
+      <w:lvlText w:val="%1."/>
+      <w:lvlJc w:val="left"/>
+      <w:pPr>
+        <w:ind w:left="795" w:hanging="360"/>
+      </w:pPr>
+      <w:rPr>
+        <w:rFonts w:hint="default"/>
+      </w:rPr>
+    </w:lvl>
+    <w:lvl w:ilvl="1" w:tplc="40090019" w:tentative="1">
+      <w:start w:val="1"/>
+      <w:numFmt w:val="lowerLetter"/>
+      <w:lvlText w:val="%2."/>
+      <w:lvlJc w:val="left"/>
+      <w:pPr>
+        <w:ind w:left="1515" w:hanging="360"/>
+      </w:pPr>
+    </w:lvl>
+    <w:lvl w:ilvl="2" w:tplc="4009001B" w:tentative="1">
+      <w:start w:val="1"/>
+      <w:numFmt w:val="lowerRoman"/>
+      <w:lvlText w:val="%3."/>
+      <w:lvlJc w:val="right"/>
+      <w:pPr>
+        <w:ind w:left="2235" w:hanging="180"/>
+      </w:pPr>
+    </w:lvl>
+    <w:lvl w:ilvl="3" w:tplc="4009000F" w:tentative="1">
+      <w:start w:val="1"/>
+      <w:numFmt w:val="decimal"/>
+      <w:lvlText w:val="%4."/>
+      <w:lvlJc w:val="left"/>
+      <w:pPr>
+        <w:ind w:left="2955" w:hanging="360"/>
+      </w:pPr>
+    </w:lvl>
+    <w:lvl w:ilvl="4" w:tplc="40090019" w:tentative="1">
+      <w:start w:val="1"/>
+      <w:numFmt w:val="lowerLetter"/>
+      <w:lvlText w:val="%5."/>
+      <w:lvlJc w:val="left"/>
+      <w:pPr>
+        <w:ind w:left="3675" w:hanging="360"/>
+      </w:pPr>
+    </w:lvl>
+    <w:lvl w:ilvl="5" w:tplc="4009001B" w:tentative="1">
+      <w:start w:val="1"/>
+      <w:numFmt w:val="lowerRoman"/>
+      <w:lvlText w:val="%6."/>
+      <w:lvlJc w:val="right"/>
+      <w:pPr>
+        <w:ind w:left="4395" w:hanging="180"/>
+      </w:pPr>
+    </w:lvl>
+    <w:lvl w:ilvl="6" w:tplc="4009000F" w:tentative="1">
+      <w:start w:val="1"/>
+      <w:numFmt w:val="decimal"/>
+      <w:lvlText w:val="%7."/>
+      <w:lvlJc w:val="left"/>
+      <w:pPr>
+        <w:ind w:left="5115" w:hanging="360"/>
+      </w:pPr>
+    </w:lvl>
+    <w:lvl w:ilvl="7" w:tplc="40090019" w:tentative="1">
+      <w:start w:val="1"/>
+      <w:numFmt w:val="lowerLetter"/>
+      <w:lvlText w:val="%8."/>
+      <w:lvlJc w:val="left"/>
+      <w:pPr>
+        <w:ind w:left="5835" w:hanging="360"/>
+      </w:pPr>
+    </w:lvl>
+    <w:lvl w:ilvl="8" w:tplc="4009001B" w:tentative="1">
+      <w:start w:val="1"/>
+      <w:numFmt w:val="lowerRoman"/>
+      <w:lvlText w:val="%9."/>
+      <w:lvlJc w:val="right"/>
+      <w:pPr>
+        <w:ind w:left="6555" w:hanging="180"/>
       </w:pPr>
     </w:lvl>
   </w:abstractNum>
@@ -1529,6 +1855,9 @@
   </w:num>
   <w:num w:numId="3" w16cid:durableId="706294692">
     <w:abstractNumId w:val="1"/>
+  </w:num>
+  <w:num w:numId="4" w16cid:durableId="541328608">
+    <w:abstractNumId w:val="3"/>
   </w:num>
 </w:numbering>
 </file>
@@ -1937,7 +2266,6 @@
   <w:style w:type="character" w:default="1" w:styleId="DefaultParagraphFont">
     <w:name w:val="Default Paragraph Font"/>
     <w:uiPriority w:val="1"/>
-    <w:semiHidden/>
     <w:unhideWhenUsed/>
   </w:style>
   <w:style w:type="table" w:default="1" w:styleId="TableNormal">

</xml_diff>